<commit_message>
Node Simple project added
</commit_message>
<xml_diff>
--- a/javascript/Prototypes in javascript.docx
+++ b/javascript/Prototypes in javascript.docx
@@ -430,7 +430,10 @@
         <w:t xml:space="preserve"> property are equal let's check if </w:t>
       </w:r>
       <w:r>
-        <w:t>they point at the some location.</w:t>
+        <w:t>they point at the sa</w:t>
+      </w:r>
+      <w:r>
+        <w:t>me location.</w:t>
       </w:r>
     </w:p>
     <w:p>
@@ -539,7 +542,13 @@
         <w:t xml:space="preserve"> property and they point</w:t>
       </w:r>
       <w:r>
-        <w:t xml:space="preserve"> to the same oject</w:t>
+        <w:t xml:space="preserve"> to the same o</w:t>
+      </w:r>
+      <w:r>
+        <w:t>b</w:t>
+      </w:r>
+      <w:r>
+        <w:t>ject</w:t>
       </w:r>
     </w:p>
     <w:p>
@@ -1147,7 +1156,19 @@
         <w:t>Sakib</w:t>
       </w:r>
       <w:r>
-        <w:t xml:space="preserve">". If the dunder proto property of the person's object does not have the name property then dunder proto property of the dunder proto prperty of the person's object was searched and this process will continue till the dunder proto property is null. In this cases output will be </w:t>
+        <w:t>". If the dunder proto property of the person's object does not have the name property then dunder proto property of the dunder proto pr</w:t>
+      </w:r>
+      <w:r>
+        <w:t>o</w:t>
+      </w:r>
+      <w:r>
+        <w:t>perty of the person's object was searched and this process will continue till the dunder proto property is null. In this cases</w:t>
+      </w:r>
+      <w:r>
+        <w:t>,</w:t>
+      </w:r>
+      <w:r>
+        <w:t xml:space="preserve"> output will be </w:t>
       </w:r>
       <w:r>
         <w:rPr>
@@ -1173,7 +1194,16 @@
         <w:t xml:space="preserve">, </w:t>
       </w:r>
       <w:r>
-        <w:t>when we create object from an constructor we don’t have the property</w:t>
+        <w:t>when we create</w:t>
+      </w:r>
+      <w:r>
+        <w:t xml:space="preserve"> an</w:t>
+      </w:r>
+      <w:r>
+        <w:t xml:space="preserve"> object from a</w:t>
+      </w:r>
+      <w:r>
+        <w:t xml:space="preserve"> constructor we don’t have the property</w:t>
       </w:r>
       <w:r>
         <w:t xml:space="preserve"> called</w:t>
@@ -1243,7 +1273,19 @@
         <w:rPr>
           <w:b/>
         </w:rPr>
-        <w:t>Now, let's define a property name on the person1 oject</w:t>
+        <w:t>Now, let's define a property name on the person1 o</w:t>
+      </w:r>
+      <w:r>
+        <w:rPr>
+          <w:b/>
+        </w:rPr>
+        <w:t>b</w:t>
+      </w:r>
+      <w:r>
+        <w:rPr>
+          <w:b/>
+        </w:rPr>
+        <w:t>ject</w:t>
       </w:r>
       <w:r>
         <w:rPr>
@@ -1673,10 +1715,19 @@
         <w:t xml:space="preserve"> </w:t>
       </w:r>
       <w:r>
+        <w:t xml:space="preserve">The </w:t>
+      </w:r>
+      <w:r>
         <w:t>friends</w:t>
       </w:r>
       <w:r>
-        <w:t xml:space="preserve"> is </w:t>
+        <w:t xml:space="preserve"> </w:t>
+      </w:r>
+      <w:r>
+        <w:t xml:space="preserve">array </w:t>
+      </w:r>
+      <w:r>
+        <w:t xml:space="preserve">is </w:t>
       </w:r>
       <w:r>
         <w:t>also reflected. If the intention is to have an array shared by all instances, then this outcome is okay. Typically, though, instances want to have their own copies of all properties.</w:t>
@@ -1725,6 +1776,9 @@
         <w:t xml:space="preserve">ry instances of the constructor because </w:t>
       </w:r>
       <w:r>
+        <w:t xml:space="preserve">of </w:t>
+      </w:r>
+      <w:r>
         <w:t>wastage of memory</w:t>
       </w:r>
       <w:r>
@@ -1747,20 +1801,44 @@
     </w:p>
     <w:p>
       <w:r>
-        <w:t>To solve above both problmens, we can define all the object specific properties inside the constructor and all shared properties and methods insdie the prototype as shown below:</w:t>
-      </w:r>
-    </w:p>
-    <w:p>
-      <w:pPr>
-        <w:rPr>
-          <w:b/>
-        </w:rPr>
-      </w:pPr>
-      <w:r>
-        <w:rPr>
-          <w:b/>
-        </w:rPr>
-        <w:t>Define the object specific properties inside the constructor</w:t>
+        <w:t>To solve above both probl</w:t>
+      </w:r>
+      <w:r>
+        <w:t>em</w:t>
+      </w:r>
+      <w:r>
+        <w:t>s, we can define all the o</w:t>
+      </w:r>
+      <w:r>
+        <w:t>bject-</w:t>
+      </w:r>
+      <w:r>
+        <w:t>specific properties inside the constructor and all shared properties and methods ins</w:t>
+      </w:r>
+      <w:r>
+        <w:t>id</w:t>
+      </w:r>
+      <w:r>
+        <w:t>e the prototype as shown below:</w:t>
+      </w:r>
+    </w:p>
+    <w:p>
+      <w:pPr>
+        <w:rPr>
+          <w:b/>
+        </w:rPr>
+      </w:pPr>
+      <w:r>
+        <w:rPr>
+          <w:b/>
+        </w:rPr>
+        <w:t>Define the object-</w:t>
+      </w:r>
+      <w:r>
+        <w:rPr>
+          <w:b/>
+        </w:rPr>
+        <w:t>specific properties inside the constructor</w:t>
       </w:r>
       <w:r>
         <w:rPr>
@@ -2340,6 +2418,7 @@
   <w:style w:type="character" w:default="1" w:styleId="DefaultParagraphFont">
     <w:name w:val="Default Paragraph Font"/>
     <w:uiPriority w:val="1"/>
+    <w:semiHidden/>
     <w:unhideWhenUsed/>
   </w:style>
   <w:style w:type="table" w:default="1" w:styleId="TableNormal">

</xml_diff>